<commit_message>
Fix base64 image prefix
</commit_message>
<xml_diff>
--- a/public/templates/column_rebar_data.docx
+++ b/public/templates/column_rebar_data.docx
@@ -7971,41 +7971,38 @@
         <w:spacing w:after="84"/>
         <w:jc w:val="left"/>
         <w:rPr>
+          <w:rFonts w:ascii="Calibri" w:hAnsi="Calibri" w:cs="Calibri"/>
           <w:color w:val="000000"/>
+          <w:sz w:val="22"/>
+          <w:szCs w:val="22"/>
         </w:rPr>
       </w:pPr>
       <w:r>
         <w:rPr>
-          <w:rFonts w:hint="eastAsia"/>
+          <w:rFonts w:ascii="Calibri" w:hAnsi="Calibri" w:cs="Calibri"/>
           <w:color w:val="000000"/>
-          <w:sz w:val="25"/>
-          <w:szCs w:val="25"/>
+          <w:sz w:val="22"/>
+          <w:szCs w:val="22"/>
         </w:rPr>
-        <w:t>+</w:t>
-      </w:r>
-      <w:r>
-        <w:rPr>
-          <w:color w:val="000000"/>
-          <w:sz w:val="25"/>
-          <w:szCs w:val="25"/>
-        </w:rPr>
-        <w:t xml:space="preserve">++FOR d IN </w:t>
+        <w:t xml:space="preserve">+++FOR d IN </w:t>
       </w:r>
       <w:proofErr w:type="spellStart"/>
       <w:r>
         <w:rPr>
+          <w:rFonts w:ascii="Calibri" w:hAnsi="Calibri" w:cs="Calibri"/>
           <w:color w:val="000000"/>
-          <w:sz w:val="25"/>
-          <w:szCs w:val="25"/>
+          <w:sz w:val="22"/>
+          <w:szCs w:val="22"/>
         </w:rPr>
         <w:t>structuralData</w:t>
       </w:r>
       <w:proofErr w:type="spellEnd"/>
       <w:r>
         <w:rPr>
+          <w:rFonts w:ascii="Calibri" w:hAnsi="Calibri" w:cs="Calibri"/>
           <w:color w:val="000000"/>
-          <w:sz w:val="25"/>
-          <w:szCs w:val="25"/>
+          <w:sz w:val="22"/>
+          <w:szCs w:val="22"/>
         </w:rPr>
         <w:t>+++</w:t>
       </w:r>
@@ -8013,19 +8010,28 @@
     <w:p>
       <w:pPr>
         <w:rPr>
+          <w:rFonts w:ascii="Calibri" w:hAnsi="Calibri" w:cs="Calibri"/>
           <w:lang w:eastAsia="zh-TW"/>
         </w:rPr>
       </w:pPr>
       <w:r>
         <w:rPr>
+          <w:rFonts w:ascii="Calibri" w:hAnsi="Calibri" w:cs="Calibri"/>
           <w:lang w:eastAsia="zh-TW"/>
         </w:rPr>
-        <w:t>Story:  +++INS $</w:t>
+        <w:t xml:space="preserve">Story:  +++INS </w:t>
+      </w:r>
+      <w:r>
+        <w:rPr>
+          <w:rFonts w:ascii="Calibri" w:hAnsi="Calibri" w:cs="Calibri"/>
+        </w:rPr>
+        <w:t>$</w:t>
       </w:r>
       <w:proofErr w:type="spellStart"/>
       <w:proofErr w:type="gramStart"/>
       <w:r>
         <w:rPr>
+          <w:rFonts w:ascii="Calibri" w:hAnsi="Calibri" w:cs="Calibri"/>
           <w:lang w:eastAsia="zh-TW"/>
         </w:rPr>
         <w:t>d.Story</w:t>
@@ -8034,6 +8040,7 @@
       <w:proofErr w:type="gramEnd"/>
       <w:r>
         <w:rPr>
+          <w:rFonts w:ascii="Calibri" w:hAnsi="Calibri" w:cs="Calibri"/>
           <w:lang w:eastAsia="zh-TW"/>
         </w:rPr>
         <w:t>+++</w:t>
@@ -8042,37 +8049,37 @@
     <w:p>
       <w:pPr>
         <w:rPr>
-          <w:rFonts w:eastAsia="PMingLiU"/>
+          <w:rFonts w:ascii="Calibri" w:eastAsia="PMingLiU" w:hAnsi="Calibri" w:cs="Calibri"/>
           <w:lang w:eastAsia="zh-TW"/>
         </w:rPr>
       </w:pPr>
       <w:r>
         <w:rPr>
+          <w:rFonts w:ascii="Calibri" w:hAnsi="Calibri" w:cs="Calibri"/>
           <w:lang w:eastAsia="zh-TW"/>
         </w:rPr>
-        <w:t>Width: +++INS $</w:t>
+        <w:t xml:space="preserve">Width: +++INS </w:t>
+      </w:r>
+      <w:r>
+        <w:rPr>
+          <w:rFonts w:ascii="Calibri" w:hAnsi="Calibri" w:cs="Calibri"/>
+        </w:rPr>
+        <w:t>$</w:t>
       </w:r>
       <w:proofErr w:type="spellStart"/>
       <w:proofErr w:type="gramStart"/>
       <w:r>
         <w:rPr>
-          <w:rFonts w:eastAsia="PMingLiU" w:hint="eastAsia"/>
+          <w:rFonts w:ascii="Calibri" w:eastAsia="PMingLiU" w:hAnsi="Calibri" w:cs="Calibri"/>
           <w:lang w:eastAsia="zh-TW"/>
         </w:rPr>
-        <w:t>d</w:t>
-      </w:r>
-      <w:r>
-        <w:rPr>
-          <w:rFonts w:eastAsia="PMingLiU"/>
-          <w:lang w:eastAsia="zh-TW"/>
-        </w:rPr>
-        <w:t>.Width</w:t>
+        <w:t>d.Width</w:t>
       </w:r>
       <w:proofErr w:type="spellEnd"/>
       <w:proofErr w:type="gramEnd"/>
       <w:r>
         <w:rPr>
-          <w:rFonts w:eastAsia="PMingLiU"/>
+          <w:rFonts w:ascii="Calibri" w:eastAsia="PMingLiU" w:hAnsi="Calibri" w:cs="Calibri"/>
           <w:lang w:eastAsia="zh-TW"/>
         </w:rPr>
         <w:t>+++</w:t>
@@ -8081,131 +8088,76 @@
     <w:p>
       <w:pPr>
         <w:rPr>
-          <w:rFonts w:ascii="Consolas" w:eastAsia="MingLiU" w:hAnsi="Consolas" w:cs="MingLiU"/>
+          <w:rFonts w:ascii="Calibri" w:eastAsia="MingLiU" w:hAnsi="Calibri" w:cs="Calibri"/>
           <w:color w:val="24292F"/>
-          <w:sz w:val="20"/>
           <w:bdr w:val="none" w:sz="0" w:space="0" w:color="auto" w:frame="1"/>
         </w:rPr>
       </w:pPr>
       <w:r>
         <w:rPr>
-          <w:rFonts w:ascii="Consolas" w:eastAsia="MingLiU" w:hAnsi="Consolas" w:cs="MingLiU"/>
+          <w:rFonts w:ascii="Calibri" w:eastAsia="MingLiU" w:hAnsi="Calibri" w:cs="Calibri"/>
           <w:color w:val="24292F"/>
-          <w:sz w:val="20"/>
           <w:bdr w:val="none" w:sz="0" w:space="0" w:color="auto" w:frame="1"/>
         </w:rPr>
         <w:t xml:space="preserve">Image64: </w:t>
       </w:r>
+    </w:p>
+    <w:p>
+      <w:pPr>
+        <w:rPr>
+          <w:rFonts w:ascii="Calibri" w:eastAsia="MingLiU" w:hAnsi="Calibri" w:cs="Calibri"/>
+          <w:color w:val="24292F"/>
+          <w:bdr w:val="none" w:sz="0" w:space="0" w:color="auto" w:frame="1"/>
+        </w:rPr>
+      </w:pPr>
+      <w:r>
+        <w:rPr>
+          <w:rFonts w:ascii="Calibri" w:eastAsia="MingLiU" w:hAnsi="Calibri" w:cs="Calibri"/>
+          <w:color w:val="24292F"/>
+          <w:bdr w:val="none" w:sz="0" w:space="0" w:color="auto" w:frame="1"/>
+        </w:rPr>
+        <w:t xml:space="preserve">+++IMAGE </w:t>
+      </w:r>
+      <w:proofErr w:type="spellStart"/>
       <w:proofErr w:type="gramStart"/>
       <w:r>
         <w:rPr>
-          <w:rFonts w:ascii="Consolas" w:eastAsia="MingLiU" w:hAnsi="Consolas" w:cs="MingLiU"/>
+          <w:rFonts w:ascii="Calibri" w:eastAsia="MingLiU" w:hAnsi="Calibri" w:cs="Calibri"/>
           <w:color w:val="24292F"/>
-          <w:sz w:val="20"/>
           <w:bdr w:val="none" w:sz="0" w:space="0" w:color="auto" w:frame="1"/>
         </w:rPr>
-        <w:t>+</w:t>
+        <w:t>imageData</w:t>
       </w:r>
+      <w:proofErr w:type="spellEnd"/>
       <w:r>
         <w:rPr>
-          <w:rFonts w:ascii="Consolas" w:eastAsia="MingLiU" w:hAnsi="Consolas" w:cs="MingLiU"/>
+          <w:rFonts w:ascii="Calibri" w:eastAsia="MingLiU" w:hAnsi="Calibri" w:cs="Calibri"/>
           <w:color w:val="24292F"/>
-          <w:sz w:val="20"/>
           <w:bdr w:val="none" w:sz="0" w:space="0" w:color="auto" w:frame="1"/>
         </w:rPr>
-        <w:t xml:space="preserve">  </w:t>
-      </w:r>
-      <w:r>
-        <w:rPr>
-          <w:rFonts w:ascii="Consolas" w:eastAsia="MingLiU" w:hAnsi="Consolas" w:cs="MingLiU"/>
-          <w:color w:val="24292F"/>
-          <w:sz w:val="20"/>
-          <w:bdr w:val="none" w:sz="0" w:space="0" w:color="auto" w:frame="1"/>
-        </w:rPr>
-        <w:t>+</w:t>
+        <w:t>(</w:t>
       </w:r>
       <w:proofErr w:type="gramEnd"/>
       <w:r>
         <w:rPr>
-          <w:rFonts w:ascii="Consolas" w:eastAsia="MingLiU" w:hAnsi="Consolas" w:cs="MingLiU"/>
+          <w:rFonts w:ascii="Calibri" w:eastAsia="MingLiU" w:hAnsi="Calibri" w:cs="Calibri"/>
           <w:color w:val="24292F"/>
-          <w:sz w:val="20"/>
           <w:bdr w:val="none" w:sz="0" w:space="0" w:color="auto" w:frame="1"/>
         </w:rPr>
-        <w:t xml:space="preserve">+IMAGE </w:t>
-      </w:r>
-      <w:proofErr w:type="spellStart"/>
-      <w:r>
-        <w:rPr>
-          <w:rFonts w:ascii="Consolas" w:eastAsia="MingLiU" w:hAnsi="Consolas" w:cs="MingLiU" w:hint="eastAsia"/>
-          <w:color w:val="24292F"/>
-          <w:sz w:val="20"/>
-          <w:bdr w:val="none" w:sz="0" w:space="0" w:color="auto" w:frame="1"/>
-        </w:rPr>
-        <w:t>i</w:t>
+        <w:t xml:space="preserve">$d.Image64, $d.Image64Ratio, </w:t>
       </w:r>
       <w:r>
         <w:rPr>
-          <w:rFonts w:ascii="Consolas" w:eastAsia="MingLiU" w:hAnsi="Consolas" w:cs="MingLiU"/>
-          <w:color w:val="24292F"/>
-          <w:sz w:val="20"/>
-          <w:bdr w:val="none" w:sz="0" w:space="0" w:color="auto" w:frame="1"/>
-        </w:rPr>
-        <w:t>mageData</w:t>
-      </w:r>
-      <w:proofErr w:type="spellEnd"/>
-      <w:r>
-        <w:rPr>
-          <w:rFonts w:ascii="Consolas" w:eastAsia="MingLiU" w:hAnsi="Consolas" w:cs="MingLiU"/>
-          <w:color w:val="24292F"/>
-          <w:sz w:val="20"/>
-          <w:bdr w:val="none" w:sz="0" w:space="0" w:color="auto" w:frame="1"/>
-        </w:rPr>
-        <w:t>(</w:t>
-      </w:r>
-      <w:r>
-        <w:rPr>
-          <w:rFonts w:ascii="Consolas" w:eastAsia="MingLiU" w:hAnsi="Consolas" w:cs="MingLiU"/>
-          <w:color w:val="24292F"/>
-          <w:sz w:val="20"/>
-          <w:bdr w:val="none" w:sz="0" w:space="0" w:color="auto" w:frame="1"/>
-        </w:rPr>
-        <w:t>$d</w:t>
-      </w:r>
-      <w:r>
-        <w:rPr>
-          <w:rFonts w:ascii="Consolas" w:eastAsia="MingLiU" w:hAnsi="Consolas" w:cs="MingLiU"/>
-          <w:color w:val="24292F"/>
-          <w:sz w:val="20"/>
-          <w:bdr w:val="none" w:sz="0" w:space="0" w:color="auto" w:frame="1"/>
-        </w:rPr>
-        <w:t>.</w:t>
-      </w:r>
-      <w:r>
-        <w:rPr>
-          <w:rFonts w:ascii="Consolas" w:eastAsia="MingLiU" w:hAnsi="Consolas" w:cs="MingLiU"/>
-          <w:color w:val="24292F"/>
-          <w:sz w:val="20"/>
-          <w:bdr w:val="none" w:sz="0" w:space="0" w:color="auto" w:frame="1"/>
-        </w:rPr>
-        <w:t xml:space="preserve">Image64, $d.Image64Ratio, </w:t>
-      </w:r>
-      <w:r>
-        <w:rPr>
-          <w:rFonts w:ascii="Consolas" w:eastAsia="MingLiU" w:hAnsi="Consolas" w:cs="MingLiU" w:hint="eastAsia"/>
-          <w:b/>
-          <w:bCs/>
+          <w:rFonts w:ascii="Calibri" w:eastAsia="MingLiU" w:hAnsi="Calibri" w:cs="Calibri"/>
           <w:color w:val="2F5496" w:themeColor="accent1" w:themeShade="BF"/>
-          <w:sz w:val="20"/>
           <w:bdr w:val="none" w:sz="0" w:space="0" w:color="auto" w:frame="1"/>
         </w:rPr>
         <w:t>8</w:t>
       </w:r>
       <w:r>
         <w:rPr>
-          <w:rFonts w:ascii="Consolas" w:eastAsia="MingLiU" w:hAnsi="Consolas" w:cs="MingLiU"/>
+          <w:rFonts w:ascii="Calibri" w:eastAsia="MingLiU" w:hAnsi="Calibri" w:cs="Calibri"/>
           <w:color w:val="24292F"/>
-          <w:sz w:val="20"/>
           <w:bdr w:val="none" w:sz="0" w:space="0" w:color="auto" w:frame="1"/>
         </w:rPr>
         <w:t>)+++</w:t>
@@ -8214,6 +8166,7 @@
     <w:p>
       <w:pPr>
         <w:rPr>
+          <w:rFonts w:ascii="Calibri" w:hAnsi="Calibri" w:cs="Calibri"/>
           <w:lang w:eastAsia="zh-TW"/>
         </w:rPr>
       </w:pPr>
@@ -8221,29 +8174,16 @@
     <w:p>
       <w:pPr>
         <w:rPr>
-          <w:rFonts w:eastAsia="DFKai-SB"/>
+          <w:rFonts w:ascii="Calibri" w:eastAsia="DFKai-SB" w:hAnsi="Calibri" w:cs="Calibri"/>
           <w:color w:val="000000"/>
-          <w:sz w:val="25"/>
-          <w:szCs w:val="25"/>
         </w:rPr>
       </w:pPr>
       <w:r>
         <w:rPr>
-          <w:rFonts w:eastAsia="DFKai-SB" w:hint="eastAsia"/>
+          <w:rFonts w:ascii="Calibri" w:eastAsia="DFKai-SB" w:hAnsi="Calibri" w:cs="Calibri"/>
           <w:color w:val="000000"/>
-          <w:sz w:val="25"/>
-          <w:szCs w:val="25"/>
         </w:rPr>
-        <w:t>+</w:t>
-      </w:r>
-      <w:r>
-        <w:rPr>
-          <w:rFonts w:eastAsia="DFKai-SB"/>
-          <w:color w:val="000000"/>
-          <w:sz w:val="25"/>
-          <w:szCs w:val="25"/>
-        </w:rPr>
-        <w:t>++END-FOR d +++</w:t>
+        <w:t>+++END-FOR d +++</w:t>
       </w:r>
     </w:p>
     <w:p>

</xml_diff>